<commit_message>
API Service setuped, recyclerview now fills
</commit_message>
<xml_diff>
--- a/Записка/03.ЛЗ.docx
+++ b/Записка/03.ЛЗ.docx
@@ -722,18 +722,8 @@
           <w:szCs w:val="28"/>
           <w:lang w:eastAsia="ru-RU"/>
         </w:rPr>
-        <w:t xml:space="preserve">Программное средство «Интеллектуальный помощник с профилем зрителя для поиска </w:t>
-      </w:r>
-      <w:proofErr w:type="spellStart"/>
-      <w:r>
-        <w:rPr>
-          <w:rFonts w:eastAsia="Times New Roman"/>
-          <w:szCs w:val="28"/>
-          <w:lang w:eastAsia="ru-RU"/>
-        </w:rPr>
-        <w:t>медиаконтента</w:t>
-      </w:r>
-      <w:proofErr w:type="spellEnd"/>
+        <w:t>Программное средство «Интеллектуальный помощник с профилем зрителя для поиска медиаконтента</w:t>
+      </w:r>
       <w:r>
         <w:rPr>
           <w:rFonts w:eastAsia="Times New Roman"/>
@@ -1149,7 +1139,25 @@
           <w:szCs w:val="28"/>
           <w:lang w:eastAsia="ru-RU"/>
         </w:rPr>
-        <w:t xml:space="preserve">      3.4 Язык разметки </w:t>
+        <w:t xml:space="preserve">      </w:t>
+      </w:r>
+      <w:r>
+        <w:rPr>
+          <w:rFonts w:eastAsia="Times New Roman"/>
+          <w:b/>
+          <w:szCs w:val="28"/>
+          <w:lang w:eastAsia="ru-RU"/>
+        </w:rPr>
+        <w:t>3.</w:t>
+      </w:r>
+      <w:r>
+        <w:rPr>
+          <w:rFonts w:eastAsia="Times New Roman"/>
+          <w:b/>
+          <w:szCs w:val="28"/>
+          <w:lang w:eastAsia="ru-RU"/>
+        </w:rPr>
+        <w:t>4</w:t>
       </w:r>
       <w:r>
         <w:rPr>
@@ -1157,7 +1165,47 @@
           <w:szCs w:val="28"/>
           <w:lang w:val="en-US" w:eastAsia="ru-RU"/>
         </w:rPr>
-        <w:t>XML</w:t>
+        <w:t> </w:t>
+      </w:r>
+      <w:r>
+        <w:rPr>
+          <w:rFonts w:eastAsia="Times New Roman"/>
+          <w:szCs w:val="28"/>
+          <w:lang w:eastAsia="ru-RU"/>
+        </w:rPr>
+        <w:t xml:space="preserve">Среда разработки: </w:t>
+      </w:r>
+      <w:r>
+        <w:rPr>
+          <w:rFonts w:eastAsia="Times New Roman"/>
+          <w:szCs w:val="28"/>
+          <w:lang w:val="en-US" w:eastAsia="ru-RU"/>
+        </w:rPr>
+        <w:t>Android</w:t>
+      </w:r>
+      <w:r>
+        <w:rPr>
+          <w:rFonts w:eastAsia="Times New Roman"/>
+          <w:szCs w:val="28"/>
+          <w:lang w:eastAsia="ru-RU"/>
+        </w:rPr>
+        <w:t xml:space="preserve"> </w:t>
+      </w:r>
+      <w:r>
+        <w:rPr>
+          <w:rFonts w:eastAsia="Times New Roman"/>
+          <w:szCs w:val="28"/>
+          <w:lang w:val="en-US" w:eastAsia="ru-RU"/>
+        </w:rPr>
+        <w:t>Studio</w:t>
+      </w:r>
+      <w:r>
+        <w:rPr>
+          <w:rFonts w:eastAsia="Times New Roman"/>
+          <w:szCs w:val="28"/>
+          <w:lang w:eastAsia="ru-RU"/>
+        </w:rPr>
+        <w:t xml:space="preserve"> 3.0</w:t>
       </w:r>
     </w:p>
     <w:p>
@@ -1187,16 +1235,23 @@
           <w:szCs w:val="28"/>
           <w:lang w:eastAsia="ru-RU"/>
         </w:rPr>
-        <w:t>3.</w:t>
-      </w:r>
-      <w:r>
-        <w:rPr>
-          <w:rFonts w:eastAsia="Times New Roman"/>
-          <w:b/>
-          <w:szCs w:val="28"/>
-          <w:lang w:eastAsia="ru-RU"/>
-        </w:rPr>
-        <w:t>5</w:t>
+        <w:t>3.5</w:t>
+      </w:r>
+      <w:r>
+        <w:rPr>
+          <w:rFonts w:eastAsia="Times New Roman"/>
+          <w:szCs w:val="28"/>
+          <w:lang w:eastAsia="ru-RU"/>
+        </w:rPr>
+        <w:t xml:space="preserve"> Язык</w:t>
+      </w:r>
+      <w:r>
+        <w:rPr>
+          <w:rFonts w:eastAsia="Times New Roman"/>
+          <w:szCs w:val="28"/>
+          <w:lang w:eastAsia="ru-RU"/>
+        </w:rPr>
+        <w:t xml:space="preserve"> программирования: </w:t>
       </w:r>
       <w:r>
         <w:rPr>
@@ -1204,23 +1259,7 @@
           <w:szCs w:val="28"/>
           <w:lang w:val="en-US" w:eastAsia="ru-RU"/>
         </w:rPr>
-        <w:t> </w:t>
-      </w:r>
-      <w:r>
-        <w:rPr>
-          <w:rFonts w:eastAsia="Times New Roman"/>
-          <w:szCs w:val="28"/>
-          <w:lang w:eastAsia="ru-RU"/>
-        </w:rPr>
-        <w:t xml:space="preserve">Среда разработки: </w:t>
-      </w:r>
-      <w:r>
-        <w:rPr>
-          <w:rFonts w:eastAsia="Times New Roman"/>
-          <w:szCs w:val="28"/>
-          <w:lang w:val="en-US" w:eastAsia="ru-RU"/>
-        </w:rPr>
-        <w:t>Android</w:t>
+        <w:t>Java</w:t>
       </w:r>
       <w:r>
         <w:rPr>
@@ -1229,22 +1268,6 @@
           <w:lang w:eastAsia="ru-RU"/>
         </w:rPr>
         <w:t xml:space="preserve"> </w:t>
-      </w:r>
-      <w:r>
-        <w:rPr>
-          <w:rFonts w:eastAsia="Times New Roman"/>
-          <w:szCs w:val="28"/>
-          <w:lang w:val="en-US" w:eastAsia="ru-RU"/>
-        </w:rPr>
-        <w:t>Studio</w:t>
-      </w:r>
-      <w:r>
-        <w:rPr>
-          <w:rFonts w:eastAsia="Times New Roman"/>
-          <w:szCs w:val="28"/>
-          <w:lang w:eastAsia="ru-RU"/>
-        </w:rPr>
-        <w:t xml:space="preserve"> 3.0</w:t>
       </w:r>
     </w:p>
     <w:p>
@@ -1261,11 +1284,19 @@
       <w:r>
         <w:rPr>
           <w:rFonts w:eastAsia="Times New Roman"/>
+          <w:szCs w:val="28"/>
+          <w:lang w:eastAsia="ru-RU"/>
+        </w:rPr>
+        <w:t xml:space="preserve">      </w:t>
+      </w:r>
+      <w:r>
+        <w:rPr>
+          <w:rFonts w:eastAsia="Times New Roman"/>
           <w:b/>
           <w:szCs w:val="28"/>
           <w:lang w:eastAsia="ru-RU"/>
         </w:rPr>
-        <w:t xml:space="preserve">      </w:t>
+        <w:t>3.</w:t>
       </w:r>
       <w:r>
         <w:rPr>
@@ -1274,23 +1305,15 @@
           <w:szCs w:val="28"/>
           <w:lang w:eastAsia="ru-RU"/>
         </w:rPr>
-        <w:t>3.6</w:t>
-      </w:r>
-      <w:r>
-        <w:rPr>
-          <w:rFonts w:eastAsia="Times New Roman"/>
-          <w:szCs w:val="28"/>
-          <w:lang w:eastAsia="ru-RU"/>
-        </w:rPr>
-        <w:t xml:space="preserve"> Язык</w:t>
-      </w:r>
-      <w:r>
-        <w:rPr>
-          <w:rFonts w:eastAsia="Times New Roman"/>
-          <w:szCs w:val="28"/>
-          <w:lang w:eastAsia="ru-RU"/>
-        </w:rPr>
-        <w:t xml:space="preserve"> программирования: </w:t>
+        <w:t>6</w:t>
+      </w:r>
+      <w:r>
+        <w:rPr>
+          <w:rFonts w:eastAsia="Times New Roman"/>
+          <w:szCs w:val="28"/>
+          <w:lang w:eastAsia="ru-RU"/>
+        </w:rPr>
+        <w:t xml:space="preserve"> Фреймворк </w:t>
       </w:r>
       <w:r>
         <w:rPr>
@@ -1298,15 +1321,15 @@
           <w:szCs w:val="28"/>
           <w:lang w:val="en-US" w:eastAsia="ru-RU"/>
         </w:rPr>
-        <w:t>Java</w:t>
-      </w:r>
-      <w:r>
-        <w:rPr>
-          <w:rFonts w:eastAsia="Times New Roman"/>
-          <w:szCs w:val="28"/>
-          <w:lang w:eastAsia="ru-RU"/>
-        </w:rPr>
-        <w:t xml:space="preserve"> </w:t>
+        <w:t>Spring</w:t>
+      </w:r>
+      <w:r>
+        <w:rPr>
+          <w:rFonts w:eastAsia="Times New Roman"/>
+          <w:szCs w:val="28"/>
+          <w:lang w:eastAsia="ru-RU"/>
+        </w:rPr>
+        <w:t>.</w:t>
       </w:r>
     </w:p>
     <w:p>
@@ -1352,7 +1375,31 @@
           <w:szCs w:val="28"/>
           <w:lang w:eastAsia="ru-RU"/>
         </w:rPr>
-        <w:t xml:space="preserve"> Фреймворк </w:t>
+        <w:t xml:space="preserve"> </w:t>
+      </w:r>
+      <w:r>
+        <w:rPr>
+          <w:rFonts w:eastAsia="Times New Roman"/>
+          <w:szCs w:val="28"/>
+          <w:lang w:eastAsia="ru-RU"/>
+        </w:rPr>
+        <w:t>Язык структурированных запросов</w:t>
+      </w:r>
+      <w:r>
+        <w:rPr>
+          <w:rFonts w:eastAsia="Times New Roman"/>
+          <w:szCs w:val="28"/>
+          <w:lang w:eastAsia="ru-RU"/>
+        </w:rPr>
+        <w:t xml:space="preserve"> </w:t>
+      </w:r>
+      <w:r>
+        <w:rPr>
+          <w:rFonts w:eastAsia="Times New Roman"/>
+          <w:szCs w:val="28"/>
+          <w:lang w:eastAsia="ru-RU"/>
+        </w:rPr>
+        <w:t xml:space="preserve">к БД: </w:t>
       </w:r>
       <w:r>
         <w:rPr>
@@ -1360,15 +1407,7 @@
           <w:szCs w:val="28"/>
           <w:lang w:val="en-US" w:eastAsia="ru-RU"/>
         </w:rPr>
-        <w:t>Spring</w:t>
-      </w:r>
-      <w:r>
-        <w:rPr>
-          <w:rFonts w:eastAsia="Times New Roman"/>
-          <w:szCs w:val="28"/>
-          <w:lang w:eastAsia="ru-RU"/>
-        </w:rPr>
-        <w:t>.</w:t>
+        <w:t>SQL</w:t>
       </w:r>
     </w:p>
     <w:p>
@@ -1407,84 +1446,6 @@
           <w:lang w:eastAsia="ru-RU"/>
         </w:rPr>
         <w:t>8</w:t>
-      </w:r>
-      <w:r>
-        <w:rPr>
-          <w:rFonts w:eastAsia="Times New Roman"/>
-          <w:szCs w:val="28"/>
-          <w:lang w:eastAsia="ru-RU"/>
-        </w:rPr>
-        <w:t xml:space="preserve"> </w:t>
-      </w:r>
-      <w:r>
-        <w:rPr>
-          <w:rFonts w:eastAsia="Times New Roman"/>
-          <w:szCs w:val="28"/>
-          <w:lang w:eastAsia="ru-RU"/>
-        </w:rPr>
-        <w:t>Язык структурированных запросов</w:t>
-      </w:r>
-      <w:r>
-        <w:rPr>
-          <w:rFonts w:eastAsia="Times New Roman"/>
-          <w:szCs w:val="28"/>
-          <w:lang w:eastAsia="ru-RU"/>
-        </w:rPr>
-        <w:t xml:space="preserve"> </w:t>
-      </w:r>
-      <w:r>
-        <w:rPr>
-          <w:rFonts w:eastAsia="Times New Roman"/>
-          <w:szCs w:val="28"/>
-          <w:lang w:eastAsia="ru-RU"/>
-        </w:rPr>
-        <w:t xml:space="preserve">к БД: </w:t>
-      </w:r>
-      <w:r>
-        <w:rPr>
-          <w:rFonts w:eastAsia="Times New Roman"/>
-          <w:szCs w:val="28"/>
-          <w:lang w:val="en-US" w:eastAsia="ru-RU"/>
-        </w:rPr>
-        <w:t>SQL</w:t>
-      </w:r>
-    </w:p>
-    <w:p>
-      <w:pPr>
-        <w:widowControl w:val="0"/>
-        <w:spacing w:line="240" w:lineRule="auto"/>
-        <w:jc w:val="both"/>
-        <w:rPr>
-          <w:rFonts w:eastAsia="Times New Roman"/>
-          <w:szCs w:val="28"/>
-          <w:lang w:eastAsia="ru-RU"/>
-        </w:rPr>
-      </w:pPr>
-      <w:r>
-        <w:rPr>
-          <w:rFonts w:eastAsia="Times New Roman"/>
-          <w:szCs w:val="28"/>
-          <w:lang w:eastAsia="ru-RU"/>
-        </w:rPr>
-        <w:t xml:space="preserve">      </w:t>
-      </w:r>
-      <w:r>
-        <w:rPr>
-          <w:rFonts w:eastAsia="Times New Roman"/>
-          <w:b/>
-          <w:szCs w:val="28"/>
-          <w:lang w:eastAsia="ru-RU"/>
-        </w:rPr>
-        <w:t>3.</w:t>
-      </w:r>
-      <w:r>
-        <w:rPr>
-          <w:rFonts w:eastAsia="Times New Roman"/>
-          <w:b/>
-          <w:szCs w:val="28"/>
-          <w:lang w:eastAsia="ru-RU"/>
-        </w:rPr>
-        <w:t>9</w:t>
       </w:r>
       <w:r>
         <w:rPr>
@@ -1782,16 +1743,7 @@
           <w:szCs w:val="28"/>
           <w:lang w:eastAsia="ru-RU"/>
         </w:rPr>
-        <w:t xml:space="preserve">Список использованных </w:t>
-      </w:r>
-      <w:r>
-        <w:rPr>
-          <w:rFonts w:eastAsia="Times New Roman"/>
-          <w:szCs w:val="28"/>
-          <w:lang w:eastAsia="ru-RU"/>
-        </w:rPr>
-        <w:lastRenderedPageBreak/>
-        <w:t>источников</w:t>
+        <w:t>Список использованных источников</w:t>
       </w:r>
       <w:r>
         <w:rPr>
@@ -1871,6 +1823,8 @@
         </w:rPr>
         <w:t>5</w:t>
       </w:r>
+      <w:bookmarkStart w:id="0" w:name="_GoBack"/>
+      <w:bookmarkEnd w:id="0"/>
       <w:r>
         <w:rPr>
           <w:rFonts w:eastAsia="Times New Roman"/>
@@ -1992,7 +1946,6 @@
         <w:rPr>
           <w:rFonts w:eastAsia="Times New Roman"/>
           <w:szCs w:val="28"/>
-          <w:highlight w:val="yellow"/>
           <w:lang w:eastAsia="ru-RU"/>
         </w:rPr>
         <w:t>Вводный плакат. Плакат.</w:t>
@@ -2015,7 +1968,6 @@
           <w:rFonts w:eastAsia="Times New Roman"/>
           <w:b/>
           <w:szCs w:val="28"/>
-          <w:highlight w:val="yellow"/>
           <w:lang w:eastAsia="ru-RU"/>
         </w:rPr>
         <w:t xml:space="preserve">      5.2</w:t>
@@ -2024,7 +1976,6 @@
         <w:rPr>
           <w:rFonts w:eastAsia="Times New Roman"/>
           <w:szCs w:val="28"/>
-          <w:highlight w:val="yellow"/>
           <w:lang w:eastAsia="ru-RU"/>
         </w:rPr>
         <w:t> </w:t>
@@ -2033,69 +1984,119 @@
         <w:rPr>
           <w:rFonts w:eastAsia="Times New Roman"/>
           <w:szCs w:val="28"/>
-          <w:highlight w:val="yellow"/>
-          <w:lang w:val="en-US" w:eastAsia="ru-RU"/>
-        </w:rPr>
-        <w:t>SIEM</w:t>
-      </w:r>
-      <w:r>
-        <w:rPr>
-          <w:rFonts w:eastAsia="Times New Roman"/>
-          <w:szCs w:val="28"/>
-          <w:highlight w:val="yellow"/>
-          <w:lang w:eastAsia="ru-RU"/>
-        </w:rPr>
-        <w:t xml:space="preserve"> система управления информационной безопасностью</w:t>
-      </w:r>
-      <w:r>
-        <w:rPr>
-          <w:rFonts w:eastAsia="Times New Roman"/>
-          <w:color w:val="BC0000"/>
-          <w:szCs w:val="28"/>
-          <w:highlight w:val="yellow"/>
-          <w:lang w:eastAsia="ru-RU"/>
-        </w:rPr>
-        <w:t xml:space="preserve">. </w:t>
-      </w:r>
-      <w:r>
-        <w:rPr>
-          <w:rFonts w:eastAsia="Times New Roman"/>
-          <w:szCs w:val="28"/>
-          <w:highlight w:val="yellow"/>
-          <w:lang w:eastAsia="ru-RU"/>
-        </w:rPr>
-        <w:t xml:space="preserve">Схема </w:t>
+          <w:lang w:eastAsia="ru-RU"/>
+        </w:rPr>
+        <w:t>Интеллектуальный помощник с профилем зрителя для поиска медиаконтент</w:t>
+      </w:r>
+      <w:r>
+        <w:rPr>
+          <w:rFonts w:eastAsia="Times New Roman"/>
+          <w:szCs w:val="28"/>
+          <w:lang w:eastAsia="ru-RU"/>
+        </w:rPr>
+        <w:t>а</w:t>
+      </w:r>
+      <w:r>
+        <w:rPr>
+          <w:rFonts w:eastAsia="Times New Roman"/>
+          <w:szCs w:val="28"/>
+          <w:lang w:eastAsia="ru-RU"/>
+        </w:rPr>
+        <w:t>.</w:t>
+      </w:r>
+      <w:r>
+        <w:rPr>
+          <w:rFonts w:eastAsia="Times New Roman"/>
+          <w:b/>
+          <w:szCs w:val="28"/>
+          <w:lang w:eastAsia="ru-RU"/>
+        </w:rPr>
+        <w:t xml:space="preserve"> </w:t>
+      </w:r>
+      <w:r>
+        <w:rPr>
+          <w:rFonts w:eastAsia="Times New Roman"/>
+          <w:szCs w:val="28"/>
+          <w:lang w:eastAsia="ru-RU"/>
+        </w:rPr>
+        <w:t>Схема структурная.</w:t>
       </w:r>
     </w:p>
     <w:p>
       <w:pPr>
         <w:widowControl w:val="0"/>
-        <w:spacing w:line="216" w:lineRule="auto"/>
-        <w:rPr>
-          <w:rFonts w:eastAsia="Times New Roman"/>
-          <w:szCs w:val="28"/>
-          <w:highlight w:val="yellow"/>
-          <w:lang w:eastAsia="ru-RU"/>
-        </w:rPr>
-      </w:pPr>
-      <w:r>
-        <w:rPr>
-          <w:rFonts w:eastAsia="Times New Roman"/>
-          <w:szCs w:val="28"/>
-          <w:highlight w:val="yellow"/>
-          <w:lang w:eastAsia="ru-RU"/>
-        </w:rPr>
-        <w:t xml:space="preserve">             структурная.</w:t>
+        <w:spacing w:line="240" w:lineRule="auto"/>
+        <w:rPr>
+          <w:rFonts w:eastAsia="Times New Roman"/>
+          <w:szCs w:val="28"/>
+          <w:lang w:eastAsia="ru-RU"/>
+        </w:rPr>
+      </w:pPr>
+      <w:r>
+        <w:rPr>
+          <w:rFonts w:eastAsia="Times New Roman"/>
+          <w:szCs w:val="28"/>
+          <w:lang w:eastAsia="ru-RU"/>
+        </w:rPr>
+        <w:t xml:space="preserve">      </w:t>
       </w:r>
       <w:r>
         <w:rPr>
           <w:rFonts w:eastAsia="Times New Roman"/>
           <w:b/>
           <w:szCs w:val="28"/>
-          <w:highlight w:val="yellow"/>
+          <w:lang w:eastAsia="ru-RU"/>
+        </w:rPr>
+        <w:t>5.3</w:t>
+      </w:r>
+      <w:r>
+        <w:rPr>
+          <w:rFonts w:eastAsia="Times New Roman"/>
+          <w:szCs w:val="28"/>
+          <w:lang w:eastAsia="ru-RU"/>
+        </w:rPr>
+        <w:t> </w:t>
+      </w:r>
+      <w:r>
+        <w:rPr>
+          <w:rFonts w:eastAsia="Times New Roman"/>
+          <w:szCs w:val="28"/>
+          <w:lang w:eastAsia="ru-RU"/>
+        </w:rPr>
+        <w:t>Интеллектуальный помощник с профилем зрителя для поиска медиаконтент</w:t>
+      </w:r>
+      <w:r>
+        <w:rPr>
+          <w:rFonts w:eastAsia="Times New Roman"/>
+          <w:szCs w:val="28"/>
+          <w:lang w:eastAsia="ru-RU"/>
+        </w:rPr>
+        <w:t>а.</w:t>
+      </w:r>
+      <w:r>
+        <w:rPr>
+          <w:rFonts w:eastAsia="Times New Roman"/>
+          <w:b/>
+          <w:szCs w:val="28"/>
           <w:lang w:eastAsia="ru-RU"/>
         </w:rPr>
         <w:t xml:space="preserve"> </w:t>
+      </w:r>
+      <w:r>
+        <w:rPr>
+          <w:rFonts w:eastAsia="Times New Roman"/>
+          <w:szCs w:val="28"/>
+          <w:lang w:eastAsia="ru-RU"/>
+        </w:rPr>
+        <w:t>Пользовательское приложение. Диаграмма классов</w:t>
+      </w:r>
+      <w:r>
+        <w:rPr>
+          <w:rFonts w:eastAsia="Times New Roman"/>
+          <w:szCs w:val="28"/>
+          <w:lang w:eastAsia="ru-RU"/>
+        </w:rPr>
+        <w:t>.</w:t>
       </w:r>
     </w:p>
     <w:p>
@@ -2105,34 +2106,31 @@
         <w:rPr>
           <w:rFonts w:eastAsia="Times New Roman"/>
           <w:szCs w:val="28"/>
-          <w:highlight w:val="yellow"/>
-          <w:lang w:eastAsia="ru-RU"/>
-        </w:rPr>
-      </w:pPr>
-      <w:r>
-        <w:rPr>
-          <w:rFonts w:eastAsia="Times New Roman"/>
-          <w:szCs w:val="28"/>
-          <w:highlight w:val="yellow"/>
-          <w:lang w:eastAsia="ru-RU"/>
-        </w:rPr>
-        <w:t xml:space="preserve">      </w:t>
-      </w:r>
+          <w:lang w:eastAsia="ru-RU"/>
+        </w:rPr>
+      </w:pPr>
       <w:r>
         <w:rPr>
           <w:rFonts w:eastAsia="Times New Roman"/>
           <w:b/>
           <w:szCs w:val="28"/>
-          <w:highlight w:val="yellow"/>
-          <w:lang w:eastAsia="ru-RU"/>
-        </w:rPr>
-        <w:t>5.3</w:t>
-      </w:r>
-      <w:r>
-        <w:rPr>
-          <w:rFonts w:eastAsia="Times New Roman"/>
-          <w:szCs w:val="28"/>
-          <w:highlight w:val="yellow"/>
+          <w:lang w:eastAsia="ru-RU"/>
+        </w:rPr>
+        <w:t xml:space="preserve">      5.</w:t>
+      </w:r>
+      <w:r>
+        <w:rPr>
+          <w:rFonts w:eastAsia="Times New Roman"/>
+          <w:b/>
+          <w:szCs w:val="28"/>
+          <w:lang w:eastAsia="ru-RU"/>
+        </w:rPr>
+        <w:t>4</w:t>
+      </w:r>
+      <w:r>
+        <w:rPr>
+          <w:rFonts w:eastAsia="Times New Roman"/>
+          <w:szCs w:val="28"/>
           <w:lang w:eastAsia="ru-RU"/>
         </w:rPr>
         <w:t> </w:t>
@@ -2141,25 +2139,48 @@
         <w:rPr>
           <w:rFonts w:eastAsia="Times New Roman"/>
           <w:szCs w:val="28"/>
-          <w:highlight w:val="yellow"/>
-          <w:lang w:eastAsia="ru-RU"/>
-        </w:rPr>
-        <w:t>SIEM система управления информационной безопасностью</w:t>
-      </w:r>
-      <w:r>
-        <w:rPr>
-          <w:rFonts w:eastAsia="Times New Roman"/>
-          <w:szCs w:val="28"/>
-          <w:highlight w:val="yellow"/>
-          <w:lang w:eastAsia="ru-RU"/>
-        </w:rPr>
-        <w:t xml:space="preserve">. Схема </w:t>
+          <w:lang w:eastAsia="ru-RU"/>
+        </w:rPr>
+        <w:t>Интеллектуальный помощник с профилем зрителя для поиска медиаконтент</w:t>
+      </w:r>
+      <w:r>
+        <w:rPr>
+          <w:rFonts w:eastAsia="Times New Roman"/>
+          <w:szCs w:val="28"/>
+          <w:lang w:eastAsia="ru-RU"/>
+        </w:rPr>
+        <w:t>а.</w:t>
+      </w:r>
+      <w:r>
+        <w:rPr>
+          <w:rFonts w:eastAsia="Times New Roman"/>
+          <w:b/>
+          <w:szCs w:val="28"/>
+          <w:lang w:eastAsia="ru-RU"/>
+        </w:rPr>
+        <w:t xml:space="preserve"> </w:t>
+      </w:r>
+      <w:r>
+        <w:rPr>
+          <w:rFonts w:eastAsia="Times New Roman"/>
+          <w:szCs w:val="28"/>
+          <w:lang w:eastAsia="ru-RU"/>
+        </w:rPr>
+        <w:t>Веб-сервер. Диаграмма классов</w:t>
+      </w:r>
+      <w:r>
+        <w:rPr>
+          <w:rFonts w:eastAsia="Times New Roman"/>
+          <w:szCs w:val="28"/>
+          <w:lang w:eastAsia="ru-RU"/>
+        </w:rPr>
+        <w:t>.</w:t>
       </w:r>
     </w:p>
     <w:p>
       <w:pPr>
         <w:widowControl w:val="0"/>
-        <w:spacing w:line="235" w:lineRule="auto"/>
+        <w:spacing w:line="240" w:lineRule="auto"/>
         <w:rPr>
           <w:rFonts w:eastAsia="Times New Roman"/>
           <w:szCs w:val="28"/>
@@ -2171,25 +2192,72 @@
         <w:rPr>
           <w:rFonts w:eastAsia="Times New Roman"/>
           <w:szCs w:val="28"/>
-          <w:highlight w:val="yellow"/>
-          <w:lang w:eastAsia="ru-RU"/>
-        </w:rPr>
-        <w:t xml:space="preserve">            </w:t>
-      </w:r>
-      <w:r>
-        <w:rPr>
-          <w:rFonts w:eastAsia="Times New Roman"/>
-          <w:szCs w:val="28"/>
-          <w:highlight w:val="yellow"/>
-          <w:lang w:eastAsia="ru-RU"/>
-        </w:rPr>
-        <w:t>программы</w:t>
-      </w:r>
-      <w:r>
-        <w:rPr>
-          <w:rFonts w:eastAsia="Times New Roman"/>
-          <w:szCs w:val="28"/>
-          <w:highlight w:val="yellow"/>
+          <w:lang w:eastAsia="ru-RU"/>
+        </w:rPr>
+        <w:t xml:space="preserve">      </w:t>
+      </w:r>
+      <w:r>
+        <w:rPr>
+          <w:rFonts w:eastAsia="Times New Roman"/>
+          <w:b/>
+          <w:szCs w:val="28"/>
+          <w:lang w:eastAsia="ru-RU"/>
+        </w:rPr>
+        <w:t>5.</w:t>
+      </w:r>
+      <w:r>
+        <w:rPr>
+          <w:rFonts w:eastAsia="Times New Roman"/>
+          <w:b/>
+          <w:szCs w:val="28"/>
+          <w:lang w:eastAsia="ru-RU"/>
+        </w:rPr>
+        <w:t>5</w:t>
+      </w:r>
+      <w:r>
+        <w:rPr>
+          <w:rFonts w:eastAsia="Times New Roman"/>
+          <w:szCs w:val="28"/>
+          <w:lang w:eastAsia="ru-RU"/>
+        </w:rPr>
+        <w:t> </w:t>
+      </w:r>
+      <w:r>
+        <w:rPr>
+          <w:rFonts w:eastAsia="Times New Roman"/>
+          <w:szCs w:val="28"/>
+          <w:lang w:eastAsia="ru-RU"/>
+        </w:rPr>
+        <w:t>Интеллектуальный помощник с профилем зрителя для поиска медиаконтент</w:t>
+      </w:r>
+      <w:r>
+        <w:rPr>
+          <w:rFonts w:eastAsia="Times New Roman"/>
+          <w:szCs w:val="28"/>
+          <w:lang w:eastAsia="ru-RU"/>
+        </w:rPr>
+        <w:t>а.</w:t>
+      </w:r>
+      <w:r>
+        <w:rPr>
+          <w:rFonts w:eastAsia="Times New Roman"/>
+          <w:szCs w:val="28"/>
+          <w:lang w:eastAsia="ru-RU"/>
+        </w:rPr>
+        <w:t xml:space="preserve"> Диаграмма </w:t>
+      </w:r>
+      <w:r>
+        <w:rPr>
+          <w:rFonts w:eastAsia="Times New Roman"/>
+          <w:szCs w:val="28"/>
+          <w:lang w:eastAsia="ru-RU"/>
+        </w:rPr>
+        <w:t>последовательности</w:t>
+      </w:r>
+      <w:r>
+        <w:rPr>
+          <w:rFonts w:eastAsia="Times New Roman"/>
+          <w:szCs w:val="28"/>
           <w:lang w:eastAsia="ru-RU"/>
         </w:rPr>
         <w:t>.</w:t>
@@ -2202,7 +2270,6 @@
         <w:rPr>
           <w:rFonts w:eastAsia="Times New Roman"/>
           <w:szCs w:val="28"/>
-          <w:highlight w:val="yellow"/>
           <w:lang w:eastAsia="ru-RU"/>
         </w:rPr>
       </w:pPr>
@@ -2211,16 +2278,23 @@
           <w:rFonts w:eastAsia="Times New Roman"/>
           <w:b/>
           <w:szCs w:val="28"/>
-          <w:highlight w:val="yellow"/>
-          <w:lang w:eastAsia="ru-RU"/>
-        </w:rPr>
-        <w:t xml:space="preserve">      5.4</w:t>
-      </w:r>
-      <w:r>
-        <w:rPr>
-          <w:rFonts w:eastAsia="Times New Roman"/>
-          <w:szCs w:val="28"/>
-          <w:highlight w:val="yellow"/>
+          <w:lang w:eastAsia="ru-RU"/>
+        </w:rPr>
+        <w:t xml:space="preserve">      </w:t>
+      </w:r>
+      <w:r>
+        <w:rPr>
+          <w:rFonts w:eastAsia="Times New Roman"/>
+          <w:b/>
+          <w:szCs w:val="28"/>
+          <w:lang w:eastAsia="ru-RU"/>
+        </w:rPr>
+        <w:t>5.6</w:t>
+      </w:r>
+      <w:r>
+        <w:rPr>
+          <w:rFonts w:eastAsia="Times New Roman"/>
+          <w:szCs w:val="28"/>
           <w:lang w:eastAsia="ru-RU"/>
         </w:rPr>
         <w:t> </w:t>
@@ -2229,226 +2303,17 @@
         <w:rPr>
           <w:rFonts w:eastAsia="Times New Roman"/>
           <w:szCs w:val="28"/>
-          <w:highlight w:val="yellow"/>
-          <w:lang w:eastAsia="ru-RU"/>
-        </w:rPr>
-        <w:t>SIEM система управления информационной безопасностью</w:t>
-      </w:r>
-      <w:r>
-        <w:rPr>
-          <w:rFonts w:eastAsia="Times New Roman"/>
-          <w:szCs w:val="28"/>
-          <w:highlight w:val="yellow"/>
-          <w:lang w:eastAsia="ru-RU"/>
-        </w:rPr>
-        <w:t>.</w:t>
-      </w:r>
-    </w:p>
-    <w:p>
-      <w:pPr>
-        <w:widowControl w:val="0"/>
-        <w:spacing w:line="240" w:lineRule="auto"/>
-        <w:ind w:firstLine="708"/>
-        <w:rPr>
-          <w:rFonts w:eastAsia="Times New Roman"/>
-          <w:szCs w:val="28"/>
-          <w:highlight w:val="yellow"/>
-          <w:lang w:eastAsia="ru-RU"/>
-        </w:rPr>
-      </w:pPr>
-      <w:r>
-        <w:rPr>
-          <w:rFonts w:eastAsia="Times New Roman"/>
-          <w:szCs w:val="28"/>
-          <w:highlight w:val="yellow"/>
-          <w:lang w:eastAsia="ru-RU"/>
-        </w:rPr>
-        <w:t xml:space="preserve">  Диаграмма</w:t>
-      </w:r>
-      <w:r>
-        <w:rPr>
-          <w:rFonts w:eastAsia="Times New Roman"/>
-          <w:szCs w:val="28"/>
-          <w:highlight w:val="yellow"/>
-          <w:lang w:eastAsia="ru-RU"/>
-        </w:rPr>
-        <w:t xml:space="preserve"> </w:t>
-      </w:r>
-      <w:r>
-        <w:rPr>
-          <w:rFonts w:eastAsia="Times New Roman"/>
-          <w:szCs w:val="28"/>
-          <w:highlight w:val="yellow"/>
-          <w:lang w:eastAsia="ru-RU"/>
-        </w:rPr>
-        <w:t>последовательности</w:t>
-      </w:r>
-      <w:r>
-        <w:rPr>
-          <w:rFonts w:eastAsia="Times New Roman"/>
-          <w:szCs w:val="28"/>
-          <w:highlight w:val="yellow"/>
-          <w:lang w:eastAsia="ru-RU"/>
-        </w:rPr>
-        <w:t>.</w:t>
-      </w:r>
-    </w:p>
-    <w:p>
-      <w:pPr>
-        <w:widowControl w:val="0"/>
-        <w:spacing w:line="240" w:lineRule="auto"/>
-        <w:rPr>
-          <w:rFonts w:eastAsia="Times New Roman"/>
-          <w:szCs w:val="28"/>
-          <w:highlight w:val="yellow"/>
-          <w:lang w:eastAsia="ru-RU"/>
-        </w:rPr>
-      </w:pPr>
-      <w:r>
-        <w:rPr>
-          <w:rFonts w:eastAsia="Times New Roman"/>
-          <w:b/>
-          <w:szCs w:val="28"/>
-          <w:highlight w:val="yellow"/>
-          <w:lang w:eastAsia="ru-RU"/>
-        </w:rPr>
-        <w:t xml:space="preserve">      5.5</w:t>
-      </w:r>
-      <w:r>
-        <w:rPr>
-          <w:rFonts w:eastAsia="Times New Roman"/>
-          <w:szCs w:val="28"/>
-          <w:highlight w:val="yellow"/>
-          <w:lang w:eastAsia="ru-RU"/>
-        </w:rPr>
-        <w:t> </w:t>
-      </w:r>
-      <w:r>
-        <w:rPr>
-          <w:rFonts w:eastAsia="Times New Roman"/>
-          <w:szCs w:val="28"/>
-          <w:highlight w:val="yellow"/>
-          <w:lang w:eastAsia="ru-RU"/>
-        </w:rPr>
-        <w:t>SIEM система управления информационной безопасностью</w:t>
-      </w:r>
-      <w:r>
-        <w:rPr>
-          <w:rFonts w:eastAsia="Times New Roman"/>
-          <w:szCs w:val="28"/>
-          <w:highlight w:val="yellow"/>
-          <w:lang w:eastAsia="ru-RU"/>
-        </w:rPr>
-        <w:t xml:space="preserve">. </w:t>
-      </w:r>
-      <w:r>
-        <w:rPr>
-          <w:rFonts w:eastAsia="Times New Roman"/>
-          <w:szCs w:val="28"/>
-          <w:highlight w:val="yellow"/>
-          <w:lang w:eastAsia="ru-RU"/>
-        </w:rPr>
-        <w:t xml:space="preserve"> </w:t>
-      </w:r>
-    </w:p>
-    <w:p>
-      <w:pPr>
-        <w:widowControl w:val="0"/>
-        <w:spacing w:line="240" w:lineRule="auto"/>
-        <w:ind w:firstLine="708"/>
-        <w:rPr>
-          <w:rFonts w:eastAsia="Times New Roman"/>
-          <w:szCs w:val="28"/>
-          <w:highlight w:val="yellow"/>
-          <w:lang w:eastAsia="ru-RU"/>
-        </w:rPr>
-      </w:pPr>
-      <w:r>
-        <w:rPr>
-          <w:rFonts w:eastAsia="Times New Roman"/>
-          <w:szCs w:val="28"/>
-          <w:highlight w:val="yellow"/>
-          <w:lang w:eastAsia="ru-RU"/>
-        </w:rPr>
-        <w:t xml:space="preserve">  </w:t>
-      </w:r>
-      <w:r>
-        <w:rPr>
-          <w:rFonts w:eastAsia="Times New Roman"/>
-          <w:szCs w:val="28"/>
-          <w:highlight w:val="yellow"/>
-          <w:lang w:eastAsia="ru-RU"/>
-        </w:rPr>
-        <w:t>Диаграмма классов.</w:t>
-      </w:r>
-    </w:p>
-    <w:p>
-      <w:pPr>
-        <w:widowControl w:val="0"/>
-        <w:spacing w:line="240" w:lineRule="auto"/>
-        <w:rPr>
-          <w:rFonts w:eastAsia="Times New Roman"/>
-          <w:szCs w:val="28"/>
-          <w:highlight w:val="yellow"/>
-          <w:lang w:eastAsia="ru-RU"/>
-        </w:rPr>
-      </w:pPr>
-      <w:r>
-        <w:rPr>
-          <w:rFonts w:eastAsia="Times New Roman"/>
-          <w:b/>
-          <w:szCs w:val="28"/>
-          <w:highlight w:val="yellow"/>
-          <w:lang w:eastAsia="ru-RU"/>
-        </w:rPr>
-        <w:t xml:space="preserve">      5.6</w:t>
-      </w:r>
-      <w:r>
-        <w:rPr>
-          <w:rFonts w:eastAsia="Times New Roman"/>
-          <w:szCs w:val="28"/>
-          <w:highlight w:val="yellow"/>
-          <w:lang w:eastAsia="ru-RU"/>
-        </w:rPr>
-        <w:t> </w:t>
-      </w:r>
-      <w:r>
-        <w:rPr>
-          <w:rFonts w:eastAsia="Times New Roman"/>
-          <w:szCs w:val="28"/>
-          <w:highlight w:val="yellow"/>
-          <w:lang w:eastAsia="ru-RU"/>
-        </w:rPr>
-        <w:t>SIEM система управления информационной безопасностью</w:t>
-      </w:r>
-      <w:r>
-        <w:rPr>
-          <w:rFonts w:eastAsia="Times New Roman"/>
-          <w:szCs w:val="28"/>
-          <w:highlight w:val="yellow"/>
-          <w:lang w:eastAsia="ru-RU"/>
-        </w:rPr>
-        <w:t xml:space="preserve">. Схема </w:t>
-      </w:r>
-    </w:p>
-    <w:p>
-      <w:pPr>
-        <w:widowControl w:val="0"/>
-        <w:spacing w:line="240" w:lineRule="auto"/>
-        <w:rPr>
-          <w:rFonts w:eastAsia="Times New Roman"/>
-          <w:szCs w:val="28"/>
-          <w:lang w:eastAsia="ru-RU"/>
-        </w:rPr>
-      </w:pPr>
-      <w:r>
-        <w:rPr>
-          <w:rFonts w:eastAsia="Times New Roman"/>
-          <w:szCs w:val="28"/>
-          <w:highlight w:val="yellow"/>
-          <w:lang w:eastAsia="ru-RU"/>
-        </w:rPr>
-        <w:t xml:space="preserve">            адресации.</w:t>
+          <w:lang w:eastAsia="ru-RU"/>
+        </w:rPr>
+        <w:t>Заключительный плакат</w:t>
+      </w:r>
+      <w:r>
+        <w:rPr>
+          <w:rFonts w:eastAsia="Times New Roman"/>
+          <w:szCs w:val="28"/>
+          <w:lang w:eastAsia="ru-RU"/>
+        </w:rPr>
+        <w:t>. Плакат.</w:t>
       </w:r>
     </w:p>
     <w:p>
@@ -2538,10 +2403,46 @@
         <w:t xml:space="preserve">обоснование разработки </w:t>
       </w:r>
       <w:r>
-        <w:t>SIEM системы</w:t>
-      </w:r>
-      <w:r>
-        <w:t xml:space="preserve"> управления информационной  безопасностью</w:t>
+        <w:rPr>
+          <w:rFonts w:eastAsia="Times New Roman"/>
+          <w:szCs w:val="28"/>
+          <w:lang w:eastAsia="ru-RU"/>
+        </w:rPr>
+        <w:t>программного средства</w:t>
+      </w:r>
+      <w:r>
+        <w:rPr>
+          <w:rFonts w:eastAsia="Times New Roman"/>
+          <w:b/>
+          <w:szCs w:val="28"/>
+          <w:lang w:eastAsia="ru-RU"/>
+        </w:rPr>
+        <w:t xml:space="preserve"> </w:t>
+      </w:r>
+      <w:r>
+        <w:rPr>
+          <w:rFonts w:eastAsia="Times New Roman"/>
+          <w:b/>
+          <w:szCs w:val="28"/>
+          <w:lang w:eastAsia="ru-RU"/>
+        </w:rPr>
+        <w:t>«</w:t>
+      </w:r>
+      <w:r>
+        <w:rPr>
+          <w:rFonts w:eastAsia="Times New Roman"/>
+          <w:szCs w:val="28"/>
+          <w:lang w:eastAsia="ru-RU"/>
+        </w:rPr>
+        <w:t>Интеллектуальный помощник с профилем зрителя для поиска медиаконтент</w:t>
+      </w:r>
+      <w:r>
+        <w:rPr>
+          <w:rFonts w:eastAsia="Times New Roman"/>
+          <w:szCs w:val="28"/>
+          <w:lang w:eastAsia="ru-RU"/>
+        </w:rPr>
+        <w:t>а</w:t>
       </w:r>
       <w:r>
         <w:rPr>
@@ -2589,26 +2490,20 @@
         <w:rPr>
           <w:szCs w:val="28"/>
         </w:rPr>
-        <w:t xml:space="preserve">ЗАДАНИЕ ВЫДАЛ                                                          </w:t>
-      </w:r>
-      <w:r>
-        <w:rPr>
-          <w:szCs w:val="28"/>
-          <w:highlight w:val="yellow"/>
-          <w:shd w:val="clear" w:color="auto" w:fill="00FFFF"/>
-        </w:rPr>
-        <w:t xml:space="preserve">К. Р. </w:t>
-      </w:r>
-      <w:proofErr w:type="spellStart"/>
-      <w:r>
-        <w:rPr>
-          <w:szCs w:val="28"/>
-          <w:highlight w:val="yellow"/>
-          <w:shd w:val="clear" w:color="auto" w:fill="00FFFF"/>
-        </w:rPr>
-        <w:t>Литвинович</w:t>
-      </w:r>
-      <w:proofErr w:type="spellEnd"/>
+        <w:t xml:space="preserve">ЗАДАНИЕ </w:t>
+      </w:r>
+      <w:r>
+        <w:rPr>
+          <w:szCs w:val="28"/>
+        </w:rPr>
+        <w:t>ВЫДАЛ                          </w:t>
+      </w:r>
+      <w:r>
+        <w:rPr>
+          <w:szCs w:val="28"/>
+        </w:rPr>
+        <w:t>                                В.В. Марченко</w:t>
+      </w:r>
       <w:r>
         <w:rPr>
           <w:rFonts w:eastAsia="Times New Roman"/>
@@ -2958,13 +2853,11 @@
               <w:ind w:right="-1"/>
               <w:rPr>
                 <w:szCs w:val="28"/>
-                <w:highlight w:val="yellow"/>
               </w:rPr>
             </w:pPr>
             <w:r>
               <w:rPr>
                 <w:szCs w:val="28"/>
-                <w:highlight w:val="yellow"/>
               </w:rPr>
               <w:t>Структурное проектирование</w:t>
             </w:r>
@@ -3020,7 +2913,19 @@
               <w:rPr>
                 <w:szCs w:val="28"/>
               </w:rPr>
-              <w:t>30.03-08.04</w:t>
+              <w:t>30.03</w:t>
+            </w:r>
+            <w:r>
+              <w:rPr>
+                <w:szCs w:val="28"/>
+              </w:rPr>
+              <w:t xml:space="preserve"> – </w:t>
+            </w:r>
+            <w:r>
+              <w:rPr>
+                <w:szCs w:val="28"/>
+              </w:rPr>
+              <w:t>08.04</w:t>
             </w:r>
           </w:p>
         </w:tc>
@@ -3061,13 +2966,11 @@
               <w:ind w:right="-1"/>
               <w:rPr>
                 <w:szCs w:val="28"/>
-                <w:highlight w:val="yellow"/>
               </w:rPr>
             </w:pPr>
             <w:r>
               <w:rPr>
                 <w:szCs w:val="28"/>
-                <w:highlight w:val="yellow"/>
               </w:rPr>
               <w:t>Функциональное проектирование</w:t>
             </w:r>
@@ -3165,18 +3068,14 @@
               <w:ind w:right="-1"/>
               <w:rPr>
                 <w:szCs w:val="28"/>
-                <w:highlight w:val="yellow"/>
               </w:rPr>
             </w:pPr>
             <w:r>
               <w:rPr>
                 <w:szCs w:val="28"/>
-                <w:highlight w:val="yellow"/>
               </w:rPr>
               <w:t>Разработка программных модулей</w:t>
             </w:r>
-            <w:bookmarkStart w:id="0" w:name="_GoBack"/>
-            <w:bookmarkEnd w:id="0"/>
           </w:p>
         </w:tc>
         <w:tc>
@@ -3270,13 +3169,11 @@
               <w:ind w:right="-1"/>
               <w:rPr>
                 <w:szCs w:val="28"/>
-                <w:highlight w:val="yellow"/>
               </w:rPr>
             </w:pPr>
             <w:r>
               <w:rPr>
                 <w:szCs w:val="28"/>
-                <w:highlight w:val="yellow"/>
               </w:rPr>
               <w:t>Программа и методика испытаний</w:t>
             </w:r>
@@ -3772,68 +3669,6 @@
         </w:rPr>
         <w:t xml:space="preserve"> </w:t>
       </w:r>
-    </w:p>
-    <w:p>
-      <w:pPr>
-        <w:widowControl w:val="0"/>
-        <w:jc w:val="both"/>
-        <w:rPr>
-          <w:szCs w:val="28"/>
-        </w:rPr>
-      </w:pPr>
-      <w:proofErr w:type="gramStart"/>
-      <w:r>
-        <w:rPr>
-          <w:szCs w:val="28"/>
-          <w:highlight w:val="red"/>
-        </w:rPr>
-        <w:t>(</w:t>
-      </w:r>
-      <w:r>
-        <w:rPr>
-          <w:szCs w:val="28"/>
-          <w:highlight w:val="red"/>
-        </w:rPr>
-        <w:t xml:space="preserve"> </w:t>
-      </w:r>
-      <w:r>
-        <w:rPr>
-          <w:szCs w:val="28"/>
-          <w:highlight w:val="red"/>
-        </w:rPr>
-        <w:t>Это</w:t>
-      </w:r>
-      <w:proofErr w:type="gramEnd"/>
-      <w:r>
-        <w:rPr>
-          <w:szCs w:val="28"/>
-          <w:highlight w:val="red"/>
-        </w:rPr>
-        <w:t xml:space="preserve"> двусторонний лист. Поля </w:t>
-      </w:r>
-      <w:proofErr w:type="gramStart"/>
-      <w:r>
-        <w:rPr>
-          <w:szCs w:val="28"/>
-          <w:highlight w:val="red"/>
-        </w:rPr>
-        <w:t>зеркальные</w:t>
-      </w:r>
-      <w:r>
-        <w:rPr>
-          <w:szCs w:val="28"/>
-          <w:highlight w:val="red"/>
-        </w:rPr>
-        <w:t xml:space="preserve"> </w:t>
-      </w:r>
-      <w:r>
-        <w:rPr>
-          <w:szCs w:val="28"/>
-          <w:highlight w:val="red"/>
-        </w:rPr>
-        <w:t>)</w:t>
-      </w:r>
-      <w:proofErr w:type="gramEnd"/>
     </w:p>
     <w:sectPr>
       <w:footerReference w:type="default" r:id="rId10"/>
@@ -11109,7 +10944,7 @@
 </file>
 
 <file path=customXml/itemProps1.xml><?xml version="1.0" encoding="utf-8"?>
-<ds:datastoreItem xmlns:ds="http://schemas.openxmlformats.org/officeDocument/2006/customXml" ds:itemID="{8E8851A3-B4C8-4D47-BB18-DE51E0A98F62}">
+<ds:datastoreItem xmlns:ds="http://schemas.openxmlformats.org/officeDocument/2006/customXml" ds:itemID="{53C357CB-4D7F-4867-8057-C41273E19548}">
   <ds:schemaRefs>
     <ds:schemaRef ds:uri="http://schemas.openxmlformats.org/officeDocument/2006/bibliography"/>
   </ds:schemaRefs>

</xml_diff>